<commit_message>
Added the more information to word.
</commit_message>
<xml_diff>
--- a/Assets/Documents/Documentation.docx
+++ b/Assets/Documents/Documentation.docx
@@ -61,10 +61,13 @@
         <w:t xml:space="preserve"> which will then bring you back to the start</w:t>
       </w:r>
       <w:r>
-        <w:t>. You</w:t>
-      </w:r>
-      <w:r>
-        <w:t xml:space="preserve"> have to begin your journey all over again</w:t>
+        <w:t xml:space="preserve">. </w:t>
+      </w:r>
+      <w:r>
+        <w:t>It would be best if you began</w:t>
+      </w:r>
+      <w:r>
+        <w:t xml:space="preserve"> your journey all over again</w:t>
       </w:r>
       <w:r>
         <w:t xml:space="preserve">. The Player </w:t>
@@ -161,10 +164,10 @@
         <w:t xml:space="preserve"> you to move left and right on the screen. </w:t>
       </w:r>
       <w:r>
-        <w:t>By pressing the up key on the keyboard, you can also</w:t>
-      </w:r>
-      <w:r>
-        <w:t xml:space="preserve"> jump over small obstacles.</w:t>
+        <w:t>You can also jump over small obstacles by pressing the up key on the keyboard</w:t>
+      </w:r>
+      <w:r>
+        <w:t>.</w:t>
       </w:r>
       <w:r>
         <w:t xml:space="preserve"> You also can know how far you can travel</w:t>
@@ -404,7 +407,6 @@
     </w:p>
     <w:p>
       <w:r>
-        <w:lastRenderedPageBreak/>
         <w:t xml:space="preserve">The “Obstacle” </w:t>
       </w:r>
       <w:r>
@@ -414,13 +416,13 @@
         <w:t xml:space="preserve"> </w:t>
       </w:r>
       <w:r>
-        <w:t xml:space="preserve">allows </w:t>
-      </w:r>
-      <w:r>
-        <w:t xml:space="preserve">you </w:t>
-      </w:r>
-      <w:r>
-        <w:t xml:space="preserve">to say </w:t>
+        <w:t>lets</w:t>
+      </w:r>
+      <w:r>
+        <w:t xml:space="preserve"> you</w:t>
+      </w:r>
+      <w:r>
+        <w:t xml:space="preserve"> say </w:t>
       </w:r>
       <w:r>
         <w:t xml:space="preserve">that </w:t>
@@ -521,6 +523,150 @@
       </w:r>
       <w:r>
         <w:t xml:space="preserve"> you add the Ground Spawner Script to it. </w:t>
+      </w:r>
+      <w:r>
+        <w:t xml:space="preserve"> Return to the Ground Spawner script and add void Spawn Tile (spawn the tile and not add anything else.) Add the </w:t>
+      </w:r>
+      <w:r>
+        <w:t xml:space="preserve">Instantiate (Allows the ground to </w:t>
+      </w:r>
+      <w:r>
+        <w:t>generate</w:t>
+      </w:r>
+      <w:r>
+        <w:t xml:space="preserve"> and where we want to spawn it.) ground Tile, next Spawn Point (Where you want the next </w:t>
+      </w:r>
+      <w:r>
+        <w:t>floor</w:t>
+      </w:r>
+      <w:r>
+        <w:t xml:space="preserve"> to follow) Quaternion </w:t>
+      </w:r>
+      <w:r>
+        <w:t>identity (</w:t>
+      </w:r>
+      <w:r>
+        <w:t xml:space="preserve">No rotations), basically </w:t>
+      </w:r>
+      <w:r>
+        <w:lastRenderedPageBreak/>
+        <w:t>referencing the child object of your main Game object. To reference the game object</w:t>
+      </w:r>
+      <w:r>
+        <w:t>,</w:t>
+      </w:r>
+      <w:r>
+        <w:t xml:space="preserve"> using </w:t>
+      </w:r>
+      <w:r>
+        <w:t>(G</w:t>
+      </w:r>
+      <w:r>
+        <w:t xml:space="preserve">ame </w:t>
+      </w:r>
+      <w:r>
+        <w:t>O</w:t>
+      </w:r>
+      <w:r>
+        <w:t>bject temp =</w:t>
+      </w:r>
+      <w:r>
+        <w:t>) in front of the rest of your code will allow you to spawn the ground temporarily.</w:t>
+      </w:r>
+    </w:p>
+    <w:p>
+      <w:r>
+        <w:t xml:space="preserve">For the code to work, you need to let the game know what you are referencing by Next Spawn </w:t>
+      </w:r>
+      <w:r>
+        <w:t>Point (</w:t>
+      </w:r>
+      <w:r>
+        <w:t xml:space="preserve">The next ground generating after the main </w:t>
+      </w:r>
+      <w:r>
+        <w:t>floor</w:t>
+      </w:r>
+      <w:r>
+        <w:t xml:space="preserve">) and using temp and telling what position and game object you are referencing so it will appear when needed. </w:t>
+      </w:r>
+      <w:r>
+        <w:t>Add a number like one. And then</w:t>
+      </w:r>
+      <w:r>
+        <w:t>,</w:t>
+      </w:r>
+      <w:r>
+        <w:t xml:space="preserve"> add the transform to get the component and position to get its </w:t>
+      </w:r>
+      <w:r>
+        <w:t xml:space="preserve">status/position. We </w:t>
+      </w:r>
+      <w:r>
+        <w:t xml:space="preserve">are not telling the engine what to spawn, so go on void start and add ground so it </w:t>
+      </w:r>
+      <w:r>
+        <w:t>generate-pawn</w:t>
+      </w:r>
+      <w:r>
+        <w:t xml:space="preserve"> the ground </w:t>
+      </w:r>
+      <w:r>
+        <w:t>you passed</w:t>
+      </w:r>
+      <w:r>
+        <w:t>.</w:t>
+      </w:r>
+      <w:r>
+        <w:t xml:space="preserve"> If you use </w:t>
+      </w:r>
+      <w:r>
+        <w:t>for (</w:t>
+      </w:r>
+      <w:r>
+        <w:t xml:space="preserve">int I = 0; I &lt; length; i++) and spawn </w:t>
+      </w:r>
+      <w:r>
+        <w:t>Tile (</w:t>
+      </w:r>
+      <w:r>
+        <w:t xml:space="preserve">) to make </w:t>
+      </w:r>
+      <w:r>
+        <w:t>the base</w:t>
+      </w:r>
+      <w:r>
+        <w:t xml:space="preserve"> generate endless on-scene.</w:t>
+      </w:r>
+      <w:r>
+        <w:t xml:space="preserve"> Add a box collider</w:t>
+      </w:r>
+      <w:r>
+        <w:t>, make it bigger, and change the Z axis to cover</w:t>
+      </w:r>
+      <w:r>
+        <w:t xml:space="preserve"> the Ground so the player can’t miss the target. Create a script and call it Ground Tile. Add </w:t>
+      </w:r>
+      <w:r>
+        <w:t>G</w:t>
+      </w:r>
+      <w:r>
+        <w:t>round Spawner</w:t>
+      </w:r>
+      <w:r>
+        <w:t xml:space="preserve"> and call it ground Spawner with a lowercase g. This script allows you to access functions and variables by giving the engine a reference to what might be your ground and what will be on it later. </w:t>
+      </w:r>
+      <w:r>
+        <w:t>So,</w:t>
+      </w:r>
+      <w:r>
+        <w:t xml:space="preserve"> you can destroy the ground later, so it doesn’t crash your game with endless objects</w:t>
+      </w:r>
+      <w:r>
+        <w:t>. Then add the script to your first Game object.</w:t>
+      </w:r>
+      <w:r>
+        <w:t xml:space="preserve">    </w:t>
       </w:r>
     </w:p>
     <w:p/>

</xml_diff>